<commit_message>
Added some to summary
Added some info to summary
</commit_message>
<xml_diff>
--- a/Case_Study_15/CS15_Write_Up_Draft.docx
+++ b/Case_Study_15/CS15_Write_Up_Draft.docx
@@ -20,25 +20,115 @@
     <w:p>
       <w:r>
         <w:tab/>
-        <w:t>Our recommendation is &lt;best model&gt; with &lt;data set&gt;.  The classification accuracy was &lt;best accuracy&gt;.</w:t>
-      </w:r>
-      <w:r>
-        <w:tab/>
+        <w:t>Our recommendation is &lt;best model&gt; with &lt;data set&gt;.  The classification accuracy was &lt;best accuracy&gt;</w:t>
+      </w:r>
+      <w:r>
+        <w:t xml:space="preserve">.  Based on receiving new data with these same categories, the business will be able to predict with approximately a 95% accuracy whether the transaction will result in money lost (0) or gained (1). </w:t>
+      </w:r>
+      <w:r>
+        <w:t>Out of the 5% error rate in prediction, 4.07% were false positive results and 6.56% were false negative results.</w:t>
+      </w:r>
+      <w:r>
+        <w:t xml:space="preserve"> </w:t>
+      </w:r>
+      <w:r>
+        <w:t xml:space="preserve">The 95% accuracy can be summarized as </w:t>
       </w:r>
     </w:p>
     <w:p/>
     <w:p>
       <w:pPr>
+        <w:rPr>
+          <w:i/>
+          <w:iCs/>
+        </w:rPr>
+      </w:pPr>
+      <w:r>
+        <w:rPr>
+          <w:i/>
+          <w:iCs/>
+        </w:rPr>
+        <w:t xml:space="preserve">(Add this to the code we turn in, not sure where, so putting it here: </w:t>
+      </w:r>
+    </w:p>
+    <w:p>
+      <w:pPr>
+        <w:ind w:firstLine="720"/>
+        <w:rPr>
+          <w:i/>
+          <w:iCs/>
+        </w:rPr>
+      </w:pPr>
+      <w:r>
+        <w:rPr>
+          <w:i/>
+          <w:iCs/>
+        </w:rPr>
+        <w:t>False Positive Rate-781/19202=.0407, False Negative Rate-839/12792</w:t>
+      </w:r>
+    </w:p>
+    <w:p>
+      <w:pPr>
+        <w:ind w:left="720"/>
+        <w:rPr>
+          <w:i/>
+          <w:iCs/>
+        </w:rPr>
+      </w:pPr>
+      <w:r>
+        <w:rPr>
+          <w:i/>
+          <w:iCs/>
+        </w:rPr>
+        <w:t>True Positive Rate-94% (shown on output), True Negative Rate-96%</w:t>
+      </w:r>
+      <w:r>
+        <w:rPr>
+          <w:i/>
+          <w:iCs/>
+        </w:rPr>
+        <w:t>.</w:t>
+      </w:r>
+    </w:p>
+    <w:p>
+      <w:pPr>
+        <w:rPr>
+          <w:i/>
+          <w:iCs/>
+        </w:rPr>
+      </w:pPr>
+      <w:bookmarkStart w:id="0" w:name="_GoBack"/>
+      <w:bookmarkEnd w:id="0"/>
+      <w:r>
+        <w:rPr>
+          <w:i/>
+          <w:iCs/>
+        </w:rPr>
+        <w:t xml:space="preserve"> </w:t>
+      </w:r>
+      <w:r>
         <w:rPr>
           <w:b/>
           <w:bCs/>
-        </w:rPr>
-      </w:pPr>
-      <w:r>
+          <w:i/>
+          <w:iCs/>
+        </w:rPr>
+        <w:t>Adjust numbers and calculations from actual decision!)</w:t>
+      </w:r>
+    </w:p>
+    <w:p/>
+    <w:p>
+      <w:pPr>
         <w:rPr>
           <w:b/>
           <w:bCs/>
         </w:rPr>
+      </w:pPr>
+      <w:r>
+        <w:rPr>
+          <w:b/>
+          <w:bCs/>
+        </w:rPr>
         <w:t>Our Process</w:t>
       </w:r>
     </w:p>
@@ -381,6 +471,7 @@
         </w:numPr>
       </w:pPr>
       <w:r>
+        <w:lastRenderedPageBreak/>
         <w:t>Filled missing data with ‘other’ value</w:t>
       </w:r>
     </w:p>
@@ -426,7 +517,6 @@
         <w:ind w:firstLine="720"/>
       </w:pPr>
       <w:r>
-        <w:lastRenderedPageBreak/>
         <w:t>Because this was a classification</w:t>
       </w:r>
       <w:r>
@@ -545,8 +635,6 @@
       <w:pPr>
         <w:ind w:left="720"/>
       </w:pPr>
-      <w:bookmarkStart w:id="0" w:name="_GoBack"/>
-      <w:bookmarkEnd w:id="0"/>
     </w:p>
     <w:p>
       <w:pPr>

</xml_diff>